<commit_message>
update abstrak bahasa inggris
</commit_message>
<xml_diff>
--- a/cover,Pengesahan dan Abstrak.docx
+++ b/cover,Pengesahan dan Abstrak.docx
@@ -2334,6 +2334,747 @@
         </w:rPr>
         <w:br w:type="page"/>
       </w:r>
+    </w:p>
+    <w:p>
+      <w:pPr>
+        <w:spacing w:line="360" w:lineRule="auto"/>
+        <w:jc w:val="center"/>
+        <w:rPr>
+          <w:rFonts w:ascii="Times New Roman" w:hAnsi="Times New Roman"/>
+          <w:i/>
+          <w:iCs/>
+          <w:sz w:val="24"/>
+          <w:szCs w:val="24"/>
+        </w:rPr>
+      </w:pPr>
+      <w:r>
+        <w:rPr>
+          <w:rFonts w:ascii="Times New Roman" w:hAnsi="Times New Roman"/>
+          <w:i/>
+          <w:iCs/>
+          <w:sz w:val="24"/>
+          <w:szCs w:val="24"/>
+        </w:rPr>
+        <w:lastRenderedPageBreak/>
+        <w:t>ABSTRACT</w:t>
+      </w:r>
+    </w:p>
+    <w:p>
+      <w:pPr>
+        <w:spacing w:line="360" w:lineRule="auto"/>
+        <w:jc w:val="center"/>
+        <w:rPr>
+          <w:rFonts w:ascii="Times New Roman" w:hAnsi="Times New Roman"/>
+          <w:i/>
+          <w:iCs/>
+          <w:sz w:val="24"/>
+          <w:szCs w:val="24"/>
+        </w:rPr>
+      </w:pPr>
+    </w:p>
+    <w:p>
+      <w:pPr>
+        <w:jc w:val="both"/>
+        <w:rPr>
+          <w:rFonts w:ascii="Times New Roman" w:hAnsi="Times New Roman"/>
+          <w:i/>
+          <w:iCs/>
+          <w:sz w:val="24"/>
+          <w:szCs w:val="24"/>
+        </w:rPr>
+      </w:pPr>
+      <w:r>
+        <w:rPr>
+          <w:rFonts w:ascii="Times New Roman" w:hAnsi="Times New Roman"/>
+          <w:i/>
+          <w:iCs/>
+          <w:sz w:val="24"/>
+          <w:szCs w:val="24"/>
+        </w:rPr>
+        <w:t xml:space="preserve">Assistance houses unfit to live in ( </w:t>
+      </w:r>
+      <w:r>
+        <w:rPr>
+          <w:rFonts w:ascii="Times New Roman" w:hAnsi="Times New Roman"/>
+          <w:i/>
+          <w:iCs/>
+          <w:sz w:val="24"/>
+          <w:szCs w:val="24"/>
+        </w:rPr>
+        <w:t>RTLH</w:t>
+      </w:r>
+      <w:r>
+        <w:rPr>
+          <w:rFonts w:ascii="Times New Roman" w:hAnsi="Times New Roman"/>
+          <w:i/>
+          <w:iCs/>
+          <w:sz w:val="24"/>
+          <w:szCs w:val="24"/>
+        </w:rPr>
+        <w:t xml:space="preserve"> ) or surgical their house is compensation given by the government to a pauper to reducing the economic burden on .In the regions</w:t>
+      </w:r>
+      <w:r>
+        <w:rPr>
+          <w:rFonts w:ascii="Times New Roman" w:hAnsi="Times New Roman"/>
+          <w:i/>
+          <w:iCs/>
+          <w:sz w:val="24"/>
+          <w:szCs w:val="24"/>
+        </w:rPr>
+        <w:t xml:space="preserve"> K</w:t>
+      </w:r>
+      <w:r>
+        <w:rPr>
+          <w:rFonts w:ascii="Times New Roman" w:hAnsi="Times New Roman"/>
+          <w:i/>
+          <w:iCs/>
+          <w:sz w:val="24"/>
+          <w:szCs w:val="24"/>
+        </w:rPr>
+        <w:t>rapyak</w:t>
+      </w:r>
+      <w:r>
+        <w:rPr>
+          <w:rFonts w:ascii="Times New Roman" w:hAnsi="Times New Roman"/>
+          <w:i/>
+          <w:iCs/>
+          <w:sz w:val="24"/>
+          <w:szCs w:val="24"/>
+        </w:rPr>
+        <w:t xml:space="preserve"> </w:t>
+      </w:r>
+      <w:r>
+        <w:rPr>
+          <w:rFonts w:ascii="Times New Roman" w:hAnsi="Times New Roman"/>
+          <w:i/>
+          <w:iCs/>
+          <w:sz w:val="24"/>
+          <w:szCs w:val="24"/>
+        </w:rPr>
+        <w:t>village</w:t>
+      </w:r>
+      <w:r>
+        <w:rPr>
+          <w:rFonts w:ascii="Times New Roman" w:hAnsi="Times New Roman"/>
+          <w:i/>
+          <w:iCs/>
+          <w:sz w:val="24"/>
+          <w:szCs w:val="24"/>
+        </w:rPr>
+        <w:t xml:space="preserve"> this assistance is given when a candidate recipients who were assessed as qualified and set criteria example: the floor still land , the wall is still bamboo , harm roof structures , the status of mastery of building , water sources , and electrical power .The research was conducted because there are many weaknesses include prevention system an appraisal that used</w:t>
+      </w:r>
+      <w:r>
+        <w:rPr>
+          <w:rFonts w:ascii="Times New Roman" w:hAnsi="Times New Roman"/>
+          <w:i/>
+          <w:iCs/>
+          <w:sz w:val="24"/>
+          <w:szCs w:val="24"/>
+        </w:rPr>
+        <w:t xml:space="preserve">. </w:t>
+      </w:r>
+      <w:r>
+        <w:rPr>
+          <w:rFonts w:ascii="Times New Roman" w:hAnsi="Times New Roman"/>
+          <w:i/>
+          <w:iCs/>
+          <w:sz w:val="24"/>
+          <w:szCs w:val="24"/>
+        </w:rPr>
+        <w:t>At</w:t>
+      </w:r>
+      <w:r>
+        <w:rPr>
+          <w:rFonts w:ascii="Times New Roman" w:hAnsi="Times New Roman"/>
+          <w:i/>
+          <w:iCs/>
+          <w:sz w:val="24"/>
+          <w:szCs w:val="24"/>
+        </w:rPr>
+        <w:t xml:space="preserve"> K</w:t>
+      </w:r>
+      <w:r>
+        <w:rPr>
+          <w:rFonts w:ascii="Times New Roman" w:hAnsi="Times New Roman"/>
+          <w:i/>
+          <w:iCs/>
+          <w:sz w:val="24"/>
+          <w:szCs w:val="24"/>
+        </w:rPr>
+        <w:t>rapyak</w:t>
+      </w:r>
+      <w:r>
+        <w:rPr>
+          <w:rFonts w:ascii="Times New Roman" w:hAnsi="Times New Roman"/>
+          <w:i/>
+          <w:iCs/>
+          <w:sz w:val="24"/>
+          <w:szCs w:val="24"/>
+        </w:rPr>
+        <w:t xml:space="preserve"> </w:t>
+      </w:r>
+      <w:r>
+        <w:rPr>
+          <w:rFonts w:ascii="Times New Roman" w:hAnsi="Times New Roman"/>
+          <w:i/>
+          <w:iCs/>
+          <w:sz w:val="24"/>
+          <w:szCs w:val="24"/>
+        </w:rPr>
+        <w:t>village</w:t>
+      </w:r>
+      <w:r>
+        <w:rPr>
+          <w:rFonts w:ascii="Times New Roman" w:hAnsi="Times New Roman"/>
+          <w:i/>
+          <w:iCs/>
+          <w:sz w:val="24"/>
+          <w:szCs w:val="24"/>
+        </w:rPr>
+        <w:t xml:space="preserve"> assessment, and manuals are not subjective it is very difficult for the </w:t>
+      </w:r>
+      <w:r>
+        <w:rPr>
+          <w:rFonts w:ascii="Times New Roman" w:hAnsi="Times New Roman"/>
+          <w:i/>
+          <w:iCs/>
+          <w:sz w:val="24"/>
+          <w:szCs w:val="24"/>
+        </w:rPr>
+        <w:t>selector</w:t>
+      </w:r>
+      <w:r>
+        <w:rPr>
+          <w:rFonts w:ascii="Times New Roman" w:hAnsi="Times New Roman"/>
+          <w:i/>
+          <w:iCs/>
+          <w:sz w:val="24"/>
+          <w:szCs w:val="24"/>
+        </w:rPr>
+        <w:t>s</w:t>
+      </w:r>
+      <w:r>
+        <w:rPr>
+          <w:rFonts w:ascii="Times New Roman" w:hAnsi="Times New Roman"/>
+          <w:i/>
+          <w:iCs/>
+          <w:sz w:val="24"/>
+          <w:szCs w:val="24"/>
+        </w:rPr>
+        <w:t xml:space="preserve"> to determine the. surgical aid recipients</w:t>
+      </w:r>
+      <w:r>
+        <w:rPr>
+          <w:rFonts w:ascii="Times New Roman" w:hAnsi="Times New Roman"/>
+          <w:i/>
+          <w:iCs/>
+          <w:sz w:val="24"/>
+          <w:szCs w:val="24"/>
+        </w:rPr>
+        <w:t xml:space="preserve"> </w:t>
+      </w:r>
+      <w:r>
+        <w:rPr>
+          <w:rFonts w:ascii="Times New Roman" w:hAnsi="Times New Roman"/>
+          <w:i/>
+          <w:iCs/>
+          <w:sz w:val="24"/>
+          <w:szCs w:val="24"/>
+        </w:rPr>
+        <w:t xml:space="preserve">By that because the study is done to make system which algorithm </w:t>
+      </w:r>
+      <w:r>
+        <w:rPr>
+          <w:rFonts w:ascii="Times New Roman" w:hAnsi="Times New Roman"/>
+          <w:i/>
+          <w:iCs/>
+          <w:sz w:val="24"/>
+          <w:szCs w:val="24"/>
+        </w:rPr>
+        <w:t>naïve bayes</w:t>
+      </w:r>
+      <w:r>
+        <w:rPr>
+          <w:rFonts w:ascii="Times New Roman" w:hAnsi="Times New Roman"/>
+          <w:i/>
+          <w:iCs/>
+          <w:sz w:val="24"/>
+          <w:szCs w:val="24"/>
+        </w:rPr>
+        <w:t xml:space="preserve"> classifier, that produces label </w:t>
+      </w:r>
+      <w:r>
+        <w:rPr>
+          <w:rFonts w:ascii="Tahoma" w:hAnsi="Tahoma" w:cs="Tahoma"/>
+          <w:i/>
+          <w:iCs/>
+          <w:sz w:val="24"/>
+          <w:szCs w:val="24"/>
+        </w:rPr>
+        <w:t>“</w:t>
+      </w:r>
+      <w:r>
+        <w:rPr>
+          <w:rFonts w:ascii="Times New Roman" w:hAnsi="Times New Roman"/>
+          <w:i/>
+          <w:iCs/>
+          <w:sz w:val="24"/>
+          <w:szCs w:val="24"/>
+        </w:rPr>
+        <w:t xml:space="preserve"> </w:t>
+      </w:r>
+      <w:r>
+        <w:rPr>
+          <w:rFonts w:ascii="Times New Roman" w:hAnsi="Times New Roman"/>
+          <w:i/>
+          <w:iCs/>
+          <w:sz w:val="24"/>
+          <w:szCs w:val="24"/>
+        </w:rPr>
+        <w:t>Can</w:t>
+      </w:r>
+      <w:r>
+        <w:rPr>
+          <w:rFonts w:ascii="Tahoma" w:hAnsi="Tahoma" w:cs="Tahoma"/>
+          <w:i/>
+          <w:iCs/>
+          <w:sz w:val="24"/>
+          <w:szCs w:val="24"/>
+        </w:rPr>
+        <w:t>“</w:t>
+      </w:r>
+      <w:r>
+        <w:rPr>
+          <w:rFonts w:ascii="Times New Roman" w:hAnsi="Times New Roman"/>
+          <w:i/>
+          <w:iCs/>
+          <w:sz w:val="24"/>
+          <w:szCs w:val="24"/>
+        </w:rPr>
+        <w:t xml:space="preserve"> and </w:t>
+      </w:r>
+      <w:r>
+        <w:rPr>
+          <w:rFonts w:ascii="Tahoma" w:hAnsi="Tahoma" w:cs="Tahoma"/>
+          <w:i/>
+          <w:iCs/>
+          <w:sz w:val="24"/>
+          <w:szCs w:val="24"/>
+        </w:rPr>
+        <w:t>“</w:t>
+      </w:r>
+      <w:r>
+        <w:rPr>
+          <w:rFonts w:ascii="Times New Roman" w:hAnsi="Times New Roman"/>
+          <w:i/>
+          <w:iCs/>
+          <w:sz w:val="24"/>
+          <w:szCs w:val="24"/>
+        </w:rPr>
+        <w:t>C</w:t>
+      </w:r>
+      <w:r>
+        <w:rPr>
+          <w:rFonts w:ascii="Times New Roman" w:hAnsi="Times New Roman"/>
+          <w:i/>
+          <w:iCs/>
+          <w:sz w:val="24"/>
+          <w:szCs w:val="24"/>
+        </w:rPr>
+        <w:t>annot</w:t>
+      </w:r>
+      <w:r>
+        <w:rPr>
+          <w:rFonts w:ascii="Times New Roman" w:hAnsi="Times New Roman"/>
+          <w:i/>
+          <w:iCs/>
+          <w:sz w:val="24"/>
+          <w:szCs w:val="24"/>
+        </w:rPr>
+        <w:t>”</w:t>
+      </w:r>
+      <w:r>
+        <w:rPr>
+          <w:rFonts w:ascii="Times New Roman" w:hAnsi="Times New Roman"/>
+          <w:i/>
+          <w:iCs/>
+          <w:sz w:val="24"/>
+          <w:szCs w:val="24"/>
+        </w:rPr>
+        <w:t xml:space="preserve"> having 8 variables to the selection process will receive and then applied in php programming</w:t>
+      </w:r>
+      <w:r>
+        <w:rPr>
+          <w:rFonts w:ascii="Times New Roman" w:hAnsi="Times New Roman"/>
+          <w:i/>
+          <w:iCs/>
+          <w:sz w:val="24"/>
+          <w:szCs w:val="24"/>
+        </w:rPr>
+        <w:t xml:space="preserve"> codeigniter </w:t>
+      </w:r>
+      <w:r>
+        <w:rPr>
+          <w:rFonts w:ascii="Times New Roman" w:hAnsi="Times New Roman"/>
+          <w:i/>
+          <w:iCs/>
+          <w:sz w:val="24"/>
+          <w:szCs w:val="24"/>
+        </w:rPr>
+        <w:t>framework</w:t>
+      </w:r>
+      <w:r>
+        <w:rPr>
+          <w:rFonts w:ascii="Times New Roman" w:hAnsi="Times New Roman"/>
+          <w:i/>
+          <w:iCs/>
+          <w:sz w:val="24"/>
+          <w:szCs w:val="24"/>
+        </w:rPr>
+        <w:t xml:space="preserve"> .</w:t>
+      </w:r>
+      <w:r>
+        <w:rPr>
+          <w:rFonts w:ascii="Times New Roman" w:hAnsi="Times New Roman"/>
+          <w:i/>
+          <w:iCs/>
+          <w:sz w:val="24"/>
+          <w:szCs w:val="24"/>
+        </w:rPr>
+        <w:t xml:space="preserve">The result of system that would have 3 actor, members as an applicant the local authorities as </w:t>
+      </w:r>
+      <w:r>
+        <w:rPr>
+          <w:rFonts w:ascii="Times New Roman" w:hAnsi="Times New Roman"/>
+          <w:i/>
+          <w:iCs/>
+          <w:sz w:val="24"/>
+          <w:szCs w:val="24"/>
+        </w:rPr>
+        <w:t>selector</w:t>
+      </w:r>
+      <w:r>
+        <w:rPr>
+          <w:rFonts w:ascii="Times New Roman" w:hAnsi="Times New Roman"/>
+          <w:i/>
+          <w:iCs/>
+          <w:sz w:val="24"/>
+          <w:szCs w:val="24"/>
+        </w:rPr>
+        <w:t>s</w:t>
+      </w:r>
+      <w:r>
+        <w:rPr>
+          <w:rFonts w:ascii="Times New Roman" w:hAnsi="Times New Roman"/>
+          <w:i/>
+          <w:iCs/>
+          <w:sz w:val="24"/>
+          <w:szCs w:val="24"/>
+        </w:rPr>
+        <w:t xml:space="preserve"> and dept of social affairs as approv</w:t>
+      </w:r>
+      <w:r>
+        <w:rPr>
+          <w:rFonts w:ascii="Times New Roman" w:hAnsi="Times New Roman"/>
+          <w:i/>
+          <w:iCs/>
+          <w:sz w:val="24"/>
+          <w:szCs w:val="24"/>
+        </w:rPr>
+        <w:t>ed</w:t>
+      </w:r>
+      <w:r>
+        <w:rPr>
+          <w:rFonts w:ascii="Times New Roman" w:hAnsi="Times New Roman"/>
+          <w:i/>
+          <w:iCs/>
+          <w:sz w:val="24"/>
+          <w:szCs w:val="24"/>
+        </w:rPr>
+        <w:t xml:space="preserve">, so people if it has been ascertained help surgical, house people could check how the continuation of this assistance when the delivery of aid. </w:t>
+      </w:r>
+      <w:r>
+        <w:rPr>
+          <w:rFonts w:ascii="Times New Roman" w:hAnsi="Times New Roman"/>
+          <w:i/>
+          <w:iCs/>
+          <w:sz w:val="24"/>
+          <w:szCs w:val="24"/>
+        </w:rPr>
+        <w:t>E</w:t>
+      </w:r>
+      <w:r>
+        <w:rPr>
+          <w:rFonts w:ascii="Times New Roman" w:hAnsi="Times New Roman"/>
+          <w:i/>
+          <w:iCs/>
+          <w:sz w:val="24"/>
+          <w:szCs w:val="24"/>
+        </w:rPr>
+        <w:t>xecution</w:t>
+      </w:r>
+      <w:r>
+        <w:rPr>
+          <w:rFonts w:ascii="Times New Roman" w:hAnsi="Times New Roman"/>
+          <w:i/>
+          <w:iCs/>
+          <w:sz w:val="24"/>
+          <w:szCs w:val="24"/>
+        </w:rPr>
+        <w:t>.</w:t>
+      </w:r>
+    </w:p>
+    <w:p>
+      <w:pPr>
+        <w:spacing w:line="360" w:lineRule="auto"/>
+        <w:jc w:val="both"/>
+        <w:rPr>
+          <w:rFonts w:ascii="Times New Roman" w:hAnsi="Times New Roman"/>
+          <w:i/>
+          <w:iCs/>
+          <w:sz w:val="24"/>
+          <w:szCs w:val="24"/>
+        </w:rPr>
+      </w:pPr>
+    </w:p>
+    <w:p>
+      <w:pPr>
+        <w:spacing w:line="360" w:lineRule="auto"/>
+        <w:jc w:val="both"/>
+        <w:rPr>
+          <w:rFonts w:ascii="Times New Roman" w:hAnsi="Times New Roman"/>
+          <w:b/>
+          <w:bCs/>
+          <w:i/>
+          <w:iCs/>
+          <w:sz w:val="24"/>
+          <w:szCs w:val="24"/>
+        </w:rPr>
+      </w:pPr>
+      <w:r>
+        <w:rPr>
+          <w:rFonts w:ascii="Times New Roman" w:hAnsi="Times New Roman"/>
+          <w:b/>
+          <w:bCs/>
+          <w:i/>
+          <w:iCs/>
+          <w:sz w:val="24"/>
+          <w:szCs w:val="24"/>
+        </w:rPr>
+        <w:t>Keywords:</w:t>
+      </w:r>
+      <w:r>
+        <w:rPr>
+          <w:rFonts w:ascii="Times New Roman" w:hAnsi="Times New Roman"/>
+          <w:b/>
+          <w:bCs/>
+          <w:i/>
+          <w:iCs/>
+          <w:sz w:val="24"/>
+          <w:szCs w:val="24"/>
+        </w:rPr>
+        <w:t xml:space="preserve"> </w:t>
+      </w:r>
+      <w:r>
+        <w:rPr>
+          <w:rFonts w:ascii="Times New Roman" w:hAnsi="Times New Roman"/>
+          <w:i/>
+          <w:iCs/>
+          <w:sz w:val="24"/>
+          <w:szCs w:val="24"/>
+        </w:rPr>
+        <w:t>The application naive bayes algorithm classifier , surgical assistance house</w:t>
+      </w:r>
+    </w:p>
+    <w:p>
+      <w:pPr>
+        <w:spacing w:line="360" w:lineRule="auto"/>
+        <w:jc w:val="center"/>
+        <w:rPr>
+          <w:rFonts w:ascii="Times New Roman" w:hAnsi="Times New Roman"/>
+          <w:sz w:val="24"/>
+          <w:szCs w:val="24"/>
+          <w:lang w:val="id-ID"/>
+        </w:rPr>
+      </w:pPr>
+    </w:p>
+    <w:p>
+      <w:pPr>
+        <w:spacing w:line="360" w:lineRule="auto"/>
+        <w:jc w:val="center"/>
+        <w:rPr>
+          <w:rFonts w:ascii="Times New Roman" w:hAnsi="Times New Roman"/>
+          <w:sz w:val="24"/>
+          <w:szCs w:val="24"/>
+          <w:lang w:val="id-ID"/>
+        </w:rPr>
+      </w:pPr>
+    </w:p>
+    <w:p>
+      <w:pPr>
+        <w:spacing w:line="360" w:lineRule="auto"/>
+        <w:jc w:val="center"/>
+        <w:rPr>
+          <w:rFonts w:ascii="Times New Roman" w:hAnsi="Times New Roman"/>
+          <w:sz w:val="24"/>
+          <w:szCs w:val="24"/>
+          <w:lang w:val="id-ID"/>
+        </w:rPr>
+      </w:pPr>
+    </w:p>
+    <w:p>
+      <w:pPr>
+        <w:spacing w:line="360" w:lineRule="auto"/>
+        <w:jc w:val="center"/>
+        <w:rPr>
+          <w:rFonts w:ascii="Times New Roman" w:hAnsi="Times New Roman"/>
+          <w:sz w:val="24"/>
+          <w:szCs w:val="24"/>
+          <w:lang w:val="id-ID"/>
+        </w:rPr>
+      </w:pPr>
+    </w:p>
+    <w:p>
+      <w:pPr>
+        <w:spacing w:line="360" w:lineRule="auto"/>
+        <w:jc w:val="center"/>
+        <w:rPr>
+          <w:rFonts w:ascii="Times New Roman" w:hAnsi="Times New Roman"/>
+          <w:sz w:val="24"/>
+          <w:szCs w:val="24"/>
+          <w:lang w:val="id-ID"/>
+        </w:rPr>
+      </w:pPr>
+    </w:p>
+    <w:p>
+      <w:pPr>
+        <w:spacing w:line="360" w:lineRule="auto"/>
+        <w:jc w:val="center"/>
+        <w:rPr>
+          <w:rFonts w:ascii="Times New Roman" w:hAnsi="Times New Roman"/>
+          <w:sz w:val="24"/>
+          <w:szCs w:val="24"/>
+          <w:lang w:val="id-ID"/>
+        </w:rPr>
+      </w:pPr>
+    </w:p>
+    <w:p>
+      <w:pPr>
+        <w:spacing w:line="360" w:lineRule="auto"/>
+        <w:jc w:val="center"/>
+        <w:rPr>
+          <w:rFonts w:ascii="Times New Roman" w:hAnsi="Times New Roman"/>
+          <w:sz w:val="24"/>
+          <w:szCs w:val="24"/>
+          <w:lang w:val="id-ID"/>
+        </w:rPr>
+      </w:pPr>
+    </w:p>
+    <w:p>
+      <w:pPr>
+        <w:spacing w:line="360" w:lineRule="auto"/>
+        <w:jc w:val="center"/>
+        <w:rPr>
+          <w:rFonts w:ascii="Times New Roman" w:hAnsi="Times New Roman"/>
+          <w:sz w:val="24"/>
+          <w:szCs w:val="24"/>
+          <w:lang w:val="id-ID"/>
+        </w:rPr>
+      </w:pPr>
+    </w:p>
+    <w:p>
+      <w:pPr>
+        <w:spacing w:line="360" w:lineRule="auto"/>
+        <w:jc w:val="center"/>
+        <w:rPr>
+          <w:rFonts w:ascii="Times New Roman" w:hAnsi="Times New Roman"/>
+          <w:sz w:val="24"/>
+          <w:szCs w:val="24"/>
+          <w:lang w:val="id-ID"/>
+        </w:rPr>
+      </w:pPr>
+    </w:p>
+    <w:p>
+      <w:pPr>
+        <w:spacing w:line="360" w:lineRule="auto"/>
+        <w:jc w:val="center"/>
+        <w:rPr>
+          <w:rFonts w:ascii="Times New Roman" w:hAnsi="Times New Roman"/>
+          <w:sz w:val="24"/>
+          <w:szCs w:val="24"/>
+          <w:lang w:val="id-ID"/>
+        </w:rPr>
+      </w:pPr>
+    </w:p>
+    <w:p>
+      <w:pPr>
+        <w:spacing w:line="360" w:lineRule="auto"/>
+        <w:jc w:val="center"/>
+        <w:rPr>
+          <w:rFonts w:ascii="Times New Roman" w:hAnsi="Times New Roman"/>
+          <w:sz w:val="24"/>
+          <w:szCs w:val="24"/>
+          <w:lang w:val="id-ID"/>
+        </w:rPr>
+      </w:pPr>
+    </w:p>
+    <w:p>
+      <w:pPr>
+        <w:spacing w:line="360" w:lineRule="auto"/>
+        <w:jc w:val="center"/>
+        <w:rPr>
+          <w:rFonts w:ascii="Times New Roman" w:hAnsi="Times New Roman"/>
+          <w:sz w:val="24"/>
+          <w:szCs w:val="24"/>
+          <w:lang w:val="id-ID"/>
+        </w:rPr>
+      </w:pPr>
+    </w:p>
+    <w:p>
+      <w:pPr>
+        <w:spacing w:line="360" w:lineRule="auto"/>
+        <w:jc w:val="center"/>
+        <w:rPr>
+          <w:rFonts w:ascii="Times New Roman" w:hAnsi="Times New Roman"/>
+          <w:sz w:val="24"/>
+          <w:szCs w:val="24"/>
+          <w:lang w:val="id-ID"/>
+        </w:rPr>
+      </w:pPr>
+    </w:p>
+    <w:p>
+      <w:pPr>
+        <w:spacing w:line="360" w:lineRule="auto"/>
+        <w:rPr>
+          <w:rFonts w:ascii="Times New Roman" w:hAnsi="Times New Roman"/>
+          <w:sz w:val="24"/>
+          <w:szCs w:val="24"/>
+          <w:lang w:val="id-ID"/>
+        </w:rPr>
+      </w:pPr>
+    </w:p>
+    <w:p>
+      <w:pPr>
+        <w:spacing w:line="360" w:lineRule="auto"/>
+        <w:rPr>
+          <w:rFonts w:ascii="Times New Roman" w:hAnsi="Times New Roman"/>
+          <w:sz w:val="24"/>
+          <w:szCs w:val="24"/>
+          <w:lang w:val="id-ID"/>
+        </w:rPr>
+      </w:pPr>
+    </w:p>
+    <w:p>
+      <w:pPr>
+        <w:spacing w:line="360" w:lineRule="auto"/>
+        <w:jc w:val="center"/>
+        <w:rPr>
+          <w:rFonts w:ascii="Times New Roman" w:hAnsi="Times New Roman"/>
+          <w:sz w:val="24"/>
+          <w:szCs w:val="24"/>
+          <w:lang w:val="id-ID"/>
+        </w:rPr>
+      </w:pPr>
       <w:r>
         <w:rPr>
           <w:rFonts w:ascii="Times New Roman" w:hAnsi="Times New Roman"/>
@@ -2585,7 +3326,25 @@
           <w:sz w:val="24"/>
           <w:szCs w:val="24"/>
         </w:rPr>
-        <w:t>rakyak penilaian masih bersifat subjektif</w:t>
+        <w:t>ra</w:t>
+      </w:r>
+      <w:r>
+        <w:rPr>
+          <w:rFonts w:ascii="Times New Roman" w:hAnsi="Times New Roman"/>
+          <w:bCs/>
+          <w:sz w:val="24"/>
+          <w:szCs w:val="24"/>
+        </w:rPr>
+        <w:t>p</w:t>
+      </w:r>
+      <w:r>
+        <w:rPr>
+          <w:rFonts w:ascii="Times New Roman" w:hAnsi="Times New Roman"/>
+          <w:bCs/>
+          <w:sz w:val="24"/>
+          <w:szCs w:val="24"/>
+        </w:rPr>
+        <w:t>yak penilaian masih bersifat subjektif</w:t>
       </w:r>
       <w:r>
         <w:rPr>
@@ -2747,7 +3506,38 @@
           <w:sz w:val="24"/>
           <w:szCs w:val="24"/>
         </w:rPr>
-        <w:t>Dinas sosial sebagai approvment, jadi warga jika sudah dipastikan mendapat bantuan bedah rumah</w:t>
+        <w:t xml:space="preserve">Dinas sosial sebagai </w:t>
+      </w:r>
+      <w:r>
+        <w:rPr>
+          <w:rFonts w:ascii="Times New Roman" w:hAnsi="Times New Roman"/>
+          <w:bCs/>
+          <w:i/>
+          <w:iCs/>
+          <w:sz w:val="24"/>
+          <w:szCs w:val="24"/>
+        </w:rPr>
+        <w:t>appro</w:t>
+      </w:r>
+      <w:r>
+        <w:rPr>
+          <w:rFonts w:ascii="Times New Roman" w:hAnsi="Times New Roman"/>
+          <w:bCs/>
+          <w:i/>
+          <w:iCs/>
+          <w:sz w:val="24"/>
+          <w:szCs w:val="24"/>
+        </w:rPr>
+        <w:t>ved</w:t>
+      </w:r>
+      <w:r>
+        <w:rPr>
+          <w:rFonts w:ascii="Times New Roman" w:hAnsi="Times New Roman"/>
+          <w:bCs/>
+          <w:sz w:val="24"/>
+          <w:szCs w:val="24"/>
+        </w:rPr>
+        <w:t>, jadi warga jika sudah dipastikan mendapat bantuan bedah rumah</w:t>
       </w:r>
       <w:r>
         <w:rPr>
@@ -4060,6 +4850,46 @@
           <w:rFonts w:ascii="Times New Roman" w:hAnsi="Times New Roman"/>
           <w:b/>
           <w:bCs/>
+          <w:i/>
+          <w:iCs/>
+          <w:sz w:val="24"/>
+          <w:szCs w:val="24"/>
+        </w:rPr>
+        <w:t>ABSTRACT</w:t>
+      </w:r>
+      <w:r>
+        <w:rPr>
+          <w:rFonts w:ascii="Times New Roman" w:hAnsi="Times New Roman"/>
+          <w:sz w:val="24"/>
+        </w:rPr>
+        <w:t xml:space="preserve"> </w:t>
+      </w:r>
+      <w:r>
+        <w:rPr>
+          <w:rFonts w:ascii="Times New Roman" w:hAnsi="Times New Roman"/>
+          <w:sz w:val="24"/>
+        </w:rPr>
+        <w:tab/>
+        <w:t xml:space="preserve"> iv</w:t>
+      </w:r>
+    </w:p>
+    <w:p>
+      <w:pPr>
+        <w:tabs>
+          <w:tab w:val="left" w:leader="dot" w:pos="7513"/>
+        </w:tabs>
+        <w:spacing w:line="360" w:lineRule="auto"/>
+        <w:jc w:val="both"/>
+        <w:rPr>
+          <w:rFonts w:ascii="Times New Roman" w:hAnsi="Times New Roman"/>
+          <w:sz w:val="24"/>
+        </w:rPr>
+      </w:pPr>
+      <w:r>
+        <w:rPr>
+          <w:rFonts w:ascii="Times New Roman" w:hAnsi="Times New Roman"/>
+          <w:b/>
+          <w:bCs/>
           <w:sz w:val="24"/>
         </w:rPr>
         <w:t>ABSTRAK</w:t>
@@ -4077,7 +4907,7 @@
           <w:sz w:val="24"/>
         </w:rPr>
         <w:tab/>
-        <w:t xml:space="preserve"> iv</w:t>
+        <w:t xml:space="preserve"> v</w:t>
       </w:r>
     </w:p>
     <w:p>
@@ -4116,6 +4946,13 @@
         <w:tab/>
         <w:t xml:space="preserve"> v</w:t>
       </w:r>
+      <w:r>
+        <w:rPr>
+          <w:rFonts w:ascii="Times New Roman" w:hAnsi="Times New Roman"/>
+          <w:sz w:val="24"/>
+        </w:rPr>
+        <w:t>i</w:t>
+      </w:r>
     </w:p>
     <w:p>
       <w:pPr>
@@ -4160,6 +4997,13 @@
         </w:rPr>
         <w:t>vii</w:t>
       </w:r>
+      <w:r>
+        <w:rPr>
+          <w:rFonts w:ascii="Times New Roman" w:hAnsi="Times New Roman"/>
+          <w:sz w:val="24"/>
+        </w:rPr>
+        <w:t>i</w:t>
+      </w:r>
     </w:p>
     <w:p>
       <w:pPr>
@@ -4204,6 +5048,13 @@
         </w:rPr>
         <w:t>xi</w:t>
       </w:r>
+      <w:r>
+        <w:rPr>
+          <w:rFonts w:ascii="Times New Roman" w:hAnsi="Times New Roman"/>
+          <w:sz w:val="24"/>
+        </w:rPr>
+        <w:t>i</w:t>
+      </w:r>
     </w:p>
     <w:p>
       <w:pPr>
@@ -4246,7 +5097,16 @@
           <w:rFonts w:ascii="Times New Roman" w:hAnsi="Times New Roman"/>
           <w:sz w:val="24"/>
         </w:rPr>
-        <w:t>xiv</w:t>
+        <w:t>x</w:t>
+      </w:r>
+      <w:bookmarkStart w:id="1" w:name="_GoBack"/>
+      <w:bookmarkEnd w:id="1"/>
+      <w:r>
+        <w:rPr>
+          <w:rFonts w:ascii="Times New Roman" w:hAnsi="Times New Roman"/>
+          <w:sz w:val="24"/>
+        </w:rPr>
+        <w:t>v</w:t>
       </w:r>
     </w:p>
     <w:p>
@@ -5124,6 +5984,7 @@
           <w:rFonts w:ascii="Times New Roman" w:hAnsi="Times New Roman"/>
           <w:sz w:val="24"/>
         </w:rPr>
+        <w:lastRenderedPageBreak/>
         <w:t xml:space="preserve">Struktur Organisasi </w:t>
       </w:r>
       <w:r>
@@ -5186,7 +6047,6 @@
           <w:rFonts w:ascii="Times New Roman" w:hAnsi="Times New Roman"/>
           <w:sz w:val="24"/>
         </w:rPr>
-        <w:lastRenderedPageBreak/>
         <w:t>Tugas dan Wewenang masing – masing struktur</w:t>
       </w:r>
       <w:r>
@@ -6908,6 +7768,7 @@
           <w:rFonts w:ascii="Times New Roman" w:hAnsi="Times New Roman"/>
           <w:sz w:val="24"/>
         </w:rPr>
+        <w:lastRenderedPageBreak/>
         <w:t>4.</w:t>
       </w:r>
       <w:r>
@@ -6982,7 +7843,6 @@
           <w:rFonts w:ascii="Times New Roman" w:hAnsi="Times New Roman"/>
           <w:sz w:val="24"/>
         </w:rPr>
-        <w:lastRenderedPageBreak/>
         <w:t>4.</w:t>
       </w:r>
       <w:r>
@@ -9133,6 +9993,7 @@
           <w:rFonts w:ascii="Times New Roman" w:hAnsi="Times New Roman"/>
           <w:sz w:val="24"/>
         </w:rPr>
+        <w:lastRenderedPageBreak/>
         <w:t>5</w:t>
       </w:r>
       <w:r>
@@ -9206,7 +10067,6 @@
           <w:rFonts w:ascii="Times New Roman" w:hAnsi="Times New Roman"/>
           <w:sz w:val="24"/>
         </w:rPr>
-        <w:lastRenderedPageBreak/>
         <w:t>5</w:t>
       </w:r>
       <w:r>
@@ -10202,7 +11062,6 @@
           <w:sz w:val="24"/>
           <w:szCs w:val="24"/>
         </w:rPr>
-        <w:lastRenderedPageBreak/>
         <w:t>DAFTAR GAMBAR</w:t>
       </w:r>
     </w:p>
@@ -10486,7 +11345,7 @@
         </w:rPr>
         <w:t xml:space="preserve"> </w:t>
       </w:r>
-      <w:bookmarkStart w:id="1" w:name="_Hlk25622310"/>
+      <w:bookmarkStart w:id="2" w:name="_Hlk25622310"/>
       <w:r>
         <w:rPr>
           <w:rFonts w:ascii="Times New Roman" w:hAnsi="Times New Roman"/>
@@ -10508,7 +11367,7 @@
         </w:rPr>
         <w:t>Kelurahan Krapyak</w:t>
       </w:r>
-      <w:bookmarkEnd w:id="1"/>
+      <w:bookmarkEnd w:id="2"/>
       <w:r>
         <w:rPr>
           <w:rFonts w:ascii="Times New Roman" w:hAnsi="Times New Roman"/>
@@ -12471,94 +13330,6 @@
           <w:szCs w:val="24"/>
         </w:rPr>
         <w:t>9</w:t>
-      </w:r>
-    </w:p>
-    <w:p>
-      <w:pPr>
-        <w:tabs>
-          <w:tab w:val="left" w:leader="dot" w:pos="7513"/>
-        </w:tabs>
-        <w:spacing w:line="360" w:lineRule="auto"/>
-        <w:jc w:val="both"/>
-        <w:rPr>
-          <w:rFonts w:ascii="Times New Roman" w:hAnsi="Times New Roman"/>
-          <w:sz w:val="24"/>
-          <w:szCs w:val="24"/>
-        </w:rPr>
-      </w:pPr>
-      <w:r>
-        <w:rPr>
-          <w:rFonts w:ascii="Times New Roman" w:hAnsi="Times New Roman"/>
-          <w:sz w:val="24"/>
-          <w:szCs w:val="24"/>
-        </w:rPr>
-        <w:t xml:space="preserve">Gambar </w:t>
-      </w:r>
-      <w:r>
-        <w:rPr>
-          <w:rFonts w:ascii="Times New Roman" w:hAnsi="Times New Roman"/>
-          <w:sz w:val="24"/>
-          <w:szCs w:val="24"/>
-        </w:rPr>
-        <w:t>4</w:t>
-      </w:r>
-      <w:r>
-        <w:rPr>
-          <w:rFonts w:ascii="Times New Roman" w:hAnsi="Times New Roman"/>
-          <w:sz w:val="24"/>
-          <w:szCs w:val="24"/>
-        </w:rPr>
-        <w:t>.</w:t>
-      </w:r>
-      <w:r>
-        <w:rPr>
-          <w:rFonts w:ascii="Times New Roman" w:hAnsi="Times New Roman"/>
-          <w:sz w:val="24"/>
-          <w:szCs w:val="24"/>
-        </w:rPr>
-        <w:t>2</w:t>
-      </w:r>
-      <w:r>
-        <w:rPr>
-          <w:rFonts w:ascii="Times New Roman" w:hAnsi="Times New Roman"/>
-          <w:sz w:val="24"/>
-          <w:szCs w:val="24"/>
-        </w:rPr>
-        <w:t xml:space="preserve">3 </w:t>
-      </w:r>
-      <w:r>
-        <w:rPr>
-          <w:rFonts w:ascii="Times New Roman" w:hAnsi="Times New Roman"/>
-          <w:bCs/>
-          <w:sz w:val="24"/>
-          <w:szCs w:val="24"/>
-        </w:rPr>
-        <w:t>Tampilan Login</w:t>
-      </w:r>
-      <w:r>
-        <w:rPr>
-          <w:rFonts w:ascii="Times New Roman" w:hAnsi="Times New Roman"/>
-          <w:sz w:val="24"/>
-          <w:szCs w:val="24"/>
-        </w:rPr>
-        <w:t xml:space="preserve"> </w:t>
-      </w:r>
-      <w:r>
-        <w:rPr>
-          <w:rFonts w:ascii="Times New Roman" w:hAnsi="Times New Roman"/>
-          <w:sz w:val="24"/>
-          <w:szCs w:val="24"/>
-        </w:rPr>
-        <w:tab/>
-        <w:t xml:space="preserve"> </w:t>
-      </w:r>
-      <w:r>
-        <w:rPr>
-          <w:rFonts w:ascii="Times New Roman" w:hAnsi="Times New Roman"/>
-          <w:sz w:val="24"/>
-          <w:szCs w:val="24"/>
-        </w:rPr>
-        <w:t>70</w:t>
       </w:r>
     </w:p>
     <w:p>
@@ -12613,6 +13384,94 @@
           <w:sz w:val="24"/>
           <w:szCs w:val="24"/>
         </w:rPr>
+        <w:t xml:space="preserve">3 </w:t>
+      </w:r>
+      <w:r>
+        <w:rPr>
+          <w:rFonts w:ascii="Times New Roman" w:hAnsi="Times New Roman"/>
+          <w:bCs/>
+          <w:sz w:val="24"/>
+          <w:szCs w:val="24"/>
+        </w:rPr>
+        <w:t>Tampilan Login</w:t>
+      </w:r>
+      <w:r>
+        <w:rPr>
+          <w:rFonts w:ascii="Times New Roman" w:hAnsi="Times New Roman"/>
+          <w:sz w:val="24"/>
+          <w:szCs w:val="24"/>
+        </w:rPr>
+        <w:t xml:space="preserve"> </w:t>
+      </w:r>
+      <w:r>
+        <w:rPr>
+          <w:rFonts w:ascii="Times New Roman" w:hAnsi="Times New Roman"/>
+          <w:sz w:val="24"/>
+          <w:szCs w:val="24"/>
+        </w:rPr>
+        <w:tab/>
+        <w:t xml:space="preserve"> </w:t>
+      </w:r>
+      <w:r>
+        <w:rPr>
+          <w:rFonts w:ascii="Times New Roman" w:hAnsi="Times New Roman"/>
+          <w:sz w:val="24"/>
+          <w:szCs w:val="24"/>
+        </w:rPr>
+        <w:t>70</w:t>
+      </w:r>
+    </w:p>
+    <w:p>
+      <w:pPr>
+        <w:tabs>
+          <w:tab w:val="left" w:leader="dot" w:pos="7513"/>
+        </w:tabs>
+        <w:spacing w:line="360" w:lineRule="auto"/>
+        <w:jc w:val="both"/>
+        <w:rPr>
+          <w:rFonts w:ascii="Times New Roman" w:hAnsi="Times New Roman"/>
+          <w:sz w:val="24"/>
+          <w:szCs w:val="24"/>
+        </w:rPr>
+      </w:pPr>
+      <w:r>
+        <w:rPr>
+          <w:rFonts w:ascii="Times New Roman" w:hAnsi="Times New Roman"/>
+          <w:sz w:val="24"/>
+          <w:szCs w:val="24"/>
+        </w:rPr>
+        <w:t xml:space="preserve">Gambar </w:t>
+      </w:r>
+      <w:r>
+        <w:rPr>
+          <w:rFonts w:ascii="Times New Roman" w:hAnsi="Times New Roman"/>
+          <w:sz w:val="24"/>
+          <w:szCs w:val="24"/>
+        </w:rPr>
+        <w:t>4</w:t>
+      </w:r>
+      <w:r>
+        <w:rPr>
+          <w:rFonts w:ascii="Times New Roman" w:hAnsi="Times New Roman"/>
+          <w:sz w:val="24"/>
+          <w:szCs w:val="24"/>
+        </w:rPr>
+        <w:t>.</w:t>
+      </w:r>
+      <w:r>
+        <w:rPr>
+          <w:rFonts w:ascii="Times New Roman" w:hAnsi="Times New Roman"/>
+          <w:sz w:val="24"/>
+          <w:szCs w:val="24"/>
+        </w:rPr>
+        <w:t>2</w:t>
+      </w:r>
+      <w:r>
+        <w:rPr>
+          <w:rFonts w:ascii="Times New Roman" w:hAnsi="Times New Roman"/>
+          <w:sz w:val="24"/>
+          <w:szCs w:val="24"/>
+        </w:rPr>
         <w:t xml:space="preserve">4 </w:t>
       </w:r>
       <w:r>
@@ -14774,80 +15633,6 @@
           <w:szCs w:val="24"/>
         </w:rPr>
         <w:t>Tabel Hasil Testing</w:t>
-      </w:r>
-      <w:r>
-        <w:rPr>
-          <w:rFonts w:ascii="Times New Roman" w:hAnsi="Times New Roman"/>
-          <w:sz w:val="24"/>
-        </w:rPr>
-        <w:tab/>
-        <w:t xml:space="preserve"> 87</w:t>
-      </w:r>
-    </w:p>
-    <w:p>
-      <w:pPr>
-        <w:tabs>
-          <w:tab w:val="left" w:leader="dot" w:pos="7513"/>
-        </w:tabs>
-        <w:spacing w:line="360" w:lineRule="auto"/>
-        <w:jc w:val="both"/>
-        <w:rPr>
-          <w:rFonts w:ascii="Times New Roman" w:hAnsi="Times New Roman"/>
-          <w:sz w:val="24"/>
-        </w:rPr>
-      </w:pPr>
-      <w:r>
-        <w:rPr>
-          <w:rFonts w:ascii="Times New Roman" w:hAnsi="Times New Roman"/>
-          <w:sz w:val="24"/>
-        </w:rPr>
-        <w:t xml:space="preserve">Gambar </w:t>
-      </w:r>
-      <w:r>
-        <w:rPr>
-          <w:rFonts w:ascii="Times New Roman" w:hAnsi="Times New Roman"/>
-          <w:sz w:val="24"/>
-        </w:rPr>
-        <w:t>5</w:t>
-      </w:r>
-      <w:r>
-        <w:rPr>
-          <w:rFonts w:ascii="Times New Roman" w:hAnsi="Times New Roman"/>
-          <w:sz w:val="24"/>
-        </w:rPr>
-        <w:t>.</w:t>
-      </w:r>
-      <w:r>
-        <w:rPr>
-          <w:rFonts w:ascii="Times New Roman" w:hAnsi="Times New Roman"/>
-          <w:sz w:val="24"/>
-        </w:rPr>
-        <w:t>21</w:t>
-      </w:r>
-      <w:r>
-        <w:rPr>
-          <w:rFonts w:ascii="Times New Roman" w:hAnsi="Times New Roman"/>
-          <w:sz w:val="24"/>
-        </w:rPr>
-        <w:t xml:space="preserve"> </w:t>
-      </w:r>
-      <w:r>
-        <w:rPr>
-          <w:rFonts w:ascii="Times New Roman" w:hAnsi="Times New Roman"/>
-          <w:bCs/>
-          <w:sz w:val="24"/>
-          <w:szCs w:val="24"/>
-        </w:rPr>
-        <w:t>T</w:t>
-      </w:r>
-      <w:r>
-        <w:rPr>
-          <w:rFonts w:ascii="Times New Roman" w:hAnsi="Times New Roman"/>
-          <w:bCs/>
-          <w:sz w:val="24"/>
-          <w:szCs w:val="24"/>
-        </w:rPr>
-        <w:t>abel Approve</w:t>
       </w:r>
       <w:r>
         <w:rPr>
@@ -14897,6 +15682,80 @@
           <w:rFonts w:ascii="Times New Roman" w:hAnsi="Times New Roman"/>
           <w:sz w:val="24"/>
         </w:rPr>
+        <w:t>21</w:t>
+      </w:r>
+      <w:r>
+        <w:rPr>
+          <w:rFonts w:ascii="Times New Roman" w:hAnsi="Times New Roman"/>
+          <w:sz w:val="24"/>
+        </w:rPr>
+        <w:t xml:space="preserve"> </w:t>
+      </w:r>
+      <w:r>
+        <w:rPr>
+          <w:rFonts w:ascii="Times New Roman" w:hAnsi="Times New Roman"/>
+          <w:bCs/>
+          <w:sz w:val="24"/>
+          <w:szCs w:val="24"/>
+        </w:rPr>
+        <w:t>T</w:t>
+      </w:r>
+      <w:r>
+        <w:rPr>
+          <w:rFonts w:ascii="Times New Roman" w:hAnsi="Times New Roman"/>
+          <w:bCs/>
+          <w:sz w:val="24"/>
+          <w:szCs w:val="24"/>
+        </w:rPr>
+        <w:t>abel Approve</w:t>
+      </w:r>
+      <w:r>
+        <w:rPr>
+          <w:rFonts w:ascii="Times New Roman" w:hAnsi="Times New Roman"/>
+          <w:sz w:val="24"/>
+        </w:rPr>
+        <w:tab/>
+        <w:t xml:space="preserve"> 87</w:t>
+      </w:r>
+    </w:p>
+    <w:p>
+      <w:pPr>
+        <w:tabs>
+          <w:tab w:val="left" w:leader="dot" w:pos="7513"/>
+        </w:tabs>
+        <w:spacing w:line="360" w:lineRule="auto"/>
+        <w:jc w:val="both"/>
+        <w:rPr>
+          <w:rFonts w:ascii="Times New Roman" w:hAnsi="Times New Roman"/>
+          <w:sz w:val="24"/>
+        </w:rPr>
+      </w:pPr>
+      <w:r>
+        <w:rPr>
+          <w:rFonts w:ascii="Times New Roman" w:hAnsi="Times New Roman"/>
+          <w:sz w:val="24"/>
+        </w:rPr>
+        <w:t xml:space="preserve">Gambar </w:t>
+      </w:r>
+      <w:r>
+        <w:rPr>
+          <w:rFonts w:ascii="Times New Roman" w:hAnsi="Times New Roman"/>
+          <w:sz w:val="24"/>
+        </w:rPr>
+        <w:t>5</w:t>
+      </w:r>
+      <w:r>
+        <w:rPr>
+          <w:rFonts w:ascii="Times New Roman" w:hAnsi="Times New Roman"/>
+          <w:sz w:val="24"/>
+        </w:rPr>
+        <w:t>.</w:t>
+      </w:r>
+      <w:r>
+        <w:rPr>
+          <w:rFonts w:ascii="Times New Roman" w:hAnsi="Times New Roman"/>
+          <w:sz w:val="24"/>
+        </w:rPr>
         <w:t>22</w:t>
       </w:r>
       <w:r>
@@ -15590,7 +16449,6 @@
           <w:b/>
           <w:sz w:val="24"/>
         </w:rPr>
-        <w:lastRenderedPageBreak/>
         <w:t>DAFTAR TABEL</w:t>
       </w:r>
     </w:p>
@@ -17312,18 +18170,7 @@
           <w:iCs/>
           <w:sz w:val="24"/>
         </w:rPr>
-        <w:t>Pat</w:t>
-      </w:r>
-      <w:bookmarkStart w:id="2" w:name="_GoBack"/>
-      <w:bookmarkEnd w:id="2"/>
-      <w:r>
-        <w:rPr>
-          <w:rFonts w:ascii="Times New Roman" w:hAnsi="Times New Roman"/>
-          <w:i/>
-          <w:iCs/>
-          <w:sz w:val="24"/>
-        </w:rPr>
-        <w:t>h</w:t>
+        <w:t>Path</w:t>
       </w:r>
       <w:r>
         <w:rPr>
@@ -17347,19 +18194,6 @@
         </w:rPr>
         <w:t>98</w:t>
       </w:r>
-    </w:p>
-    <w:p>
-      <w:pPr>
-        <w:tabs>
-          <w:tab w:val="left" w:leader="dot" w:pos="7513"/>
-        </w:tabs>
-        <w:spacing w:line="360" w:lineRule="auto"/>
-        <w:jc w:val="both"/>
-        <w:rPr>
-          <w:rFonts w:ascii="Times New Roman" w:hAnsi="Times New Roman"/>
-          <w:sz w:val="24"/>
-        </w:rPr>
-      </w:pPr>
     </w:p>
     <w:p>
       <w:pPr>
@@ -22295,7 +23129,7 @@
 </file>
 
 <file path=customXml/itemProps1.xml><?xml version="1.0" encoding="utf-8"?>
-<ds:datastoreItem xmlns:ds="http://schemas.openxmlformats.org/officeDocument/2006/customXml" ds:itemID="{4F4622B0-E397-4ABE-93F1-8EC2AB69A341}">
+<ds:datastoreItem xmlns:ds="http://schemas.openxmlformats.org/officeDocument/2006/customXml" ds:itemID="{F8C83B09-D607-42A9-815D-83FA056A2E3C}">
   <ds:schemaRefs>
     <ds:schemaRef ds:uri="http://schemas.openxmlformats.org/officeDocument/2006/bibliography"/>
   </ds:schemaRefs>

</xml_diff>